<commit_message>
Adding day 2 documentation.
</commit_message>
<xml_diff>
--- a/day1_review.docx
+++ b/day1_review.docx
@@ -750,6 +750,42 @@
           <w:lang w:val="en-IN"/>
         </w:rPr>
         <w:t>C/c++ easy to program on arduni uno open source software</w:t>
+      </w:r>
+    </w:p>
+    <w:p>
+      <w:pPr>
+        <w:rPr>
+          <w:b/>
+          <w:sz w:val="36"/>
+          <w:u w:val="single"/>
+          <w:lang w:val="en-IN"/>
+        </w:rPr>
+      </w:pPr>
+      <w:r>
+        <w:rPr>
+          <w:b/>
+          <w:sz w:val="36"/>
+          <w:u w:val="single"/>
+          <w:lang w:val="en-IN"/>
+        </w:rPr>
+        <w:t>Day 2 –  github documentation</w:t>
+      </w:r>
+    </w:p>
+    <w:p>
+      <w:pPr>
+        <w:rPr>
+          <w:sz w:val="24"/>
+          <w:u w:val="single"/>
+          <w:lang w:val="en-IN"/>
+        </w:rPr>
+      </w:pPr>
+      <w:r>
+        <w:rPr>
+          <w:sz w:val="24"/>
+          <w:u w:val="single"/>
+          <w:lang w:val="en-IN"/>
+        </w:rPr>
+        <w:t>sfhjhflshsjdfkhfasjfask</w:t>
       </w:r>
     </w:p>
     <w:sectPr>

</xml_diff>